<commit_message>
Clean up and fix salt value
Reorganized some functions. Removed redundant code. Set salt to be a 128 bit value. This value is fixed the class.
</commit_message>
<xml_diff>
--- a/report_stuff.docx
+++ b/report_stuff.docx
@@ -108,19 +108,11 @@
         </w:rPr>
       </w:pPr>
       <w:hyperlink r:id="rId6" w:history="1">
-        <w:proofErr w:type="spellStart"/>
         <w:r>
           <w:rPr>
             <w:rStyle w:val="Hyperlink"/>
           </w:rPr>
-          <w:t>BigNum</w:t>
-        </w:r>
-        <w:proofErr w:type="spellEnd"/>
-        <w:r>
-          <w:rPr>
-            <w:rStyle w:val="Hyperlink"/>
-          </w:rPr>
-          <w:t xml:space="preserve"> Math | ScienceDirect</w:t>
+          <w:t>BigNum Math | ScienceDirect</w:t>
         </w:r>
       </w:hyperlink>
     </w:p>
@@ -136,15 +128,7 @@
         </w:rPr>
       </w:pPr>
       <w:r>
-        <w:t xml:space="preserve">Miller </w:t>
-      </w:r>
-      <w:proofErr w:type="spellStart"/>
-      <w:r>
-        <w:t>rabin</w:t>
-      </w:r>
-      <w:proofErr w:type="spellEnd"/>
-      <w:r>
-        <w:t xml:space="preserve"> primality test</w:t>
+        <w:t>Miller rabin primality test</w:t>
       </w:r>
     </w:p>
     <w:p>
@@ -175,6 +159,31 @@
         </w:rPr>
         <w:t>Bernardo email about DH params</w:t>
       </w:r>
+    </w:p>
+    <w:p>
+      <w:hyperlink r:id="rId7" w:history="1">
+        <w:r>
+          <w:rPr>
+            <w:rStyle w:val="Hyperlink"/>
+          </w:rPr>
+          <w:t>Generation of a cyclic group of prime order - Cryptography Stack Exchange</w:t>
+        </w:r>
+      </w:hyperlink>
+    </w:p>
+    <w:p>
+      <w:pPr>
+        <w:rPr>
+          <w:lang w:val="en-US"/>
+        </w:rPr>
+      </w:pPr>
+      <w:hyperlink r:id="rId8" w:history="1">
+        <w:r>
+          <w:rPr>
+            <w:rStyle w:val="Hyperlink"/>
+          </w:rPr>
+          <w:t>diffie hellman - How to get the order of a group generator in DH? - Cryptography Stack Exchange</w:t>
+        </w:r>
+      </w:hyperlink>
     </w:p>
     <w:p>
       <w:pPr>
@@ -281,7 +290,7 @@
           <w14:ligatures w14:val="none"/>
         </w:rPr>
       </w:pPr>
-      <w:hyperlink r:id="rId7" w:tgtFrame="_blank" w:history="1">
+      <w:hyperlink r:id="rId9" w:tgtFrame="_blank" w:history="1">
         <w:r>
           <w:rPr>
             <w:rFonts w:ascii="inherit" w:eastAsia="Times New Roman" w:hAnsi="inherit" w:cs="Calibri"/>
@@ -310,7 +319,7 @@
           <w14:ligatures w14:val="none"/>
         </w:rPr>
       </w:pPr>
-      <w:hyperlink r:id="rId8" w:tgtFrame="_blank" w:history="1">
+      <w:hyperlink r:id="rId10" w:tgtFrame="_blank" w:history="1">
         <w:r>
           <w:rPr>
             <w:rFonts w:ascii="inherit" w:eastAsia="Times New Roman" w:hAnsi="inherit" w:cs="Calibri"/>
@@ -339,7 +348,7 @@
           <w14:ligatures w14:val="none"/>
         </w:rPr>
       </w:pPr>
-      <w:hyperlink r:id="rId9" w:tgtFrame="_blank" w:history="1">
+      <w:hyperlink r:id="rId11" w:tgtFrame="_blank" w:history="1">
         <w:r>
           <w:rPr>
             <w:rFonts w:ascii="inherit" w:eastAsia="Times New Roman" w:hAnsi="inherit" w:cs="Calibri"/>
@@ -359,16 +368,16 @@
         <w:shd w:val="clear" w:color="auto" w:fill="FFFFFF"/>
         <w:spacing w:after="0" w:line="240" w:lineRule="auto"/>
         <w:rPr>
-          <w:rFonts w:ascii="Calibri" w:eastAsia="Times New Roman" w:hAnsi="Calibri" w:cs="Calibri"/>
-          <w:color w:val="242424"/>
+          <w:rFonts w:ascii="inherit" w:eastAsia="Times New Roman" w:hAnsi="inherit" w:cs="Calibri"/>
+          <w:color w:val="0000FF"/>
           <w:kern w:val="0"/>
-          <w:sz w:val="20"/>
-          <w:szCs w:val="20"/>
+          <w:u w:val="single"/>
+          <w:bdr w:val="none" w:sz="0" w:space="0" w:color="auto" w:frame="1"/>
           <w:lang w:eastAsia="en-GB"/>
           <w14:ligatures w14:val="none"/>
         </w:rPr>
       </w:pPr>
-      <w:hyperlink r:id="rId10" w:tgtFrame="_blank" w:history="1">
+      <w:hyperlink r:id="rId12" w:tgtFrame="_blank" w:history="1">
         <w:r>
           <w:rPr>
             <w:rFonts w:ascii="inherit" w:eastAsia="Times New Roman" w:hAnsi="inherit" w:cs="Calibri"/>
@@ -382,6 +391,286 @@
           <w:t>https://en.wikipedia.org/wiki/Safe_and_Sophie_Germain_primes</w:t>
         </w:r>
       </w:hyperlink>
+    </w:p>
+    <w:p>
+      <w:pPr>
+        <w:shd w:val="clear" w:color="auto" w:fill="FFFFFF"/>
+        <w:spacing w:after="0" w:line="240" w:lineRule="auto"/>
+        <w:rPr>
+          <w:rFonts w:ascii="inherit" w:eastAsia="Times New Roman" w:hAnsi="inherit" w:cs="Calibri"/>
+          <w:color w:val="0000FF"/>
+          <w:kern w:val="0"/>
+          <w:u w:val="single"/>
+          <w:bdr w:val="none" w:sz="0" w:space="0" w:color="auto" w:frame="1"/>
+          <w:lang w:eastAsia="en-GB"/>
+          <w14:ligatures w14:val="none"/>
+        </w:rPr>
+      </w:pPr>
+    </w:p>
+    <w:p>
+      <w:pPr>
+        <w:pStyle w:val="Heading2"/>
+        <w:rPr>
+          <w:rFonts w:eastAsia="Times New Roman"/>
+          <w:lang w:eastAsia="en-GB"/>
+        </w:rPr>
+      </w:pPr>
+      <w:r>
+        <w:rPr>
+          <w:rFonts w:eastAsia="Times New Roman"/>
+          <w:lang w:eastAsia="en-GB"/>
+        </w:rPr>
+        <w:t>DH secret key size</w:t>
+      </w:r>
+    </w:p>
+    <w:p>
+      <w:pPr>
+        <w:pStyle w:val="ListParagraph"/>
+        <w:numPr>
+          <w:ilvl w:val="0"/>
+          <w:numId w:val="3"/>
+        </w:numPr>
+        <w:rPr>
+          <w:lang w:eastAsia="en-GB"/>
+        </w:rPr>
+      </w:pPr>
+      <w:r>
+        <w:rPr>
+          <w:lang w:eastAsia="en-GB"/>
+        </w:rPr>
+        <w:t>Secret key needs to be similar size as modulus (2048 bits)</w:t>
+      </w:r>
+    </w:p>
+    <w:p>
+      <w:pPr>
+        <w:pStyle w:val="ListParagraph"/>
+        <w:numPr>
+          <w:ilvl w:val="0"/>
+          <w:numId w:val="3"/>
+        </w:numPr>
+        <w:rPr>
+          <w:lang w:eastAsia="en-GB"/>
+        </w:rPr>
+      </w:pPr>
+      <w:r>
+        <w:rPr>
+          <w:lang w:eastAsia="en-GB"/>
+        </w:rPr>
+        <w:t>Look at NIST and ISO or something like that to get guidelines on DH key sizes</w:t>
+      </w:r>
+    </w:p>
+    <w:p>
+      <w:pPr>
+        <w:pStyle w:val="ListParagraph"/>
+        <w:numPr>
+          <w:ilvl w:val="0"/>
+          <w:numId w:val="3"/>
+        </w:numPr>
+        <w:rPr>
+          <w:lang w:eastAsia="en-GB"/>
+        </w:rPr>
+      </w:pPr>
+      <w:r>
+        <w:rPr>
+          <w:lang w:eastAsia="en-GB"/>
+        </w:rPr>
+        <w:t>Reference them. Say I am using these key sizes based on this website</w:t>
+      </w:r>
+    </w:p>
+    <w:p>
+      <w:pPr>
+        <w:pStyle w:val="Heading2"/>
+        <w:rPr>
+          <w:lang w:eastAsia="en-GB"/>
+        </w:rPr>
+      </w:pPr>
+      <w:r>
+        <w:rPr>
+          <w:lang w:eastAsia="en-GB"/>
+        </w:rPr>
+        <w:t>KDF (scrypt) in EKE</w:t>
+      </w:r>
+    </w:p>
+    <w:p>
+      <w:pPr>
+        <w:pStyle w:val="ListParagraph"/>
+        <w:numPr>
+          <w:ilvl w:val="0"/>
+          <w:numId w:val="4"/>
+        </w:numPr>
+        <w:rPr>
+          <w:lang w:eastAsia="en-GB"/>
+        </w:rPr>
+      </w:pPr>
+      <w:r>
+        <w:rPr>
+          <w:lang w:eastAsia="en-GB"/>
+        </w:rPr>
+        <w:t>I used KDF scrypt function to derive key from DH common secret key</w:t>
+      </w:r>
+    </w:p>
+    <w:p>
+      <w:pPr>
+        <w:pStyle w:val="ListParagraph"/>
+        <w:numPr>
+          <w:ilvl w:val="0"/>
+          <w:numId w:val="4"/>
+        </w:numPr>
+        <w:rPr>
+          <w:lang w:eastAsia="en-GB"/>
+        </w:rPr>
+      </w:pPr>
+      <w:r>
+        <w:rPr>
+          <w:lang w:eastAsia="en-GB"/>
+        </w:rPr>
+        <w:t>Say in the report that this is an improvement</w:t>
+      </w:r>
+    </w:p>
+    <w:p>
+      <w:pPr>
+        <w:pStyle w:val="ListParagraph"/>
+        <w:numPr>
+          <w:ilvl w:val="0"/>
+          <w:numId w:val="4"/>
+        </w:numPr>
+        <w:rPr>
+          <w:lang w:eastAsia="en-GB"/>
+        </w:rPr>
+      </w:pPr>
+      <w:r>
+        <w:rPr>
+          <w:lang w:eastAsia="en-GB"/>
+        </w:rPr>
+        <w:t>Say why I need it</w:t>
+      </w:r>
+    </w:p>
+    <w:p>
+      <w:pPr>
+        <w:pStyle w:val="ListParagraph"/>
+        <w:numPr>
+          <w:ilvl w:val="1"/>
+          <w:numId w:val="4"/>
+        </w:numPr>
+        <w:rPr>
+          <w:lang w:eastAsia="en-GB"/>
+        </w:rPr>
+      </w:pPr>
+      <w:r>
+        <w:rPr>
+          <w:lang w:eastAsia="en-GB"/>
+        </w:rPr>
+        <w:t>After the key exchange, I get the same common secret key.</w:t>
+      </w:r>
+    </w:p>
+    <w:p>
+      <w:pPr>
+        <w:pStyle w:val="ListParagraph"/>
+        <w:numPr>
+          <w:ilvl w:val="1"/>
+          <w:numId w:val="4"/>
+        </w:numPr>
+        <w:rPr>
+          <w:lang w:eastAsia="en-GB"/>
+        </w:rPr>
+      </w:pPr>
+      <w:r>
+        <w:rPr>
+          <w:lang w:eastAsia="en-GB"/>
+        </w:rPr>
+        <w:t>But I need to verify that both parties have agreed on the same key</w:t>
+      </w:r>
+    </w:p>
+    <w:p>
+      <w:pPr>
+        <w:pStyle w:val="ListParagraph"/>
+        <w:numPr>
+          <w:ilvl w:val="1"/>
+          <w:numId w:val="4"/>
+        </w:numPr>
+        <w:rPr>
+          <w:lang w:eastAsia="en-GB"/>
+        </w:rPr>
+      </w:pPr>
+      <w:r>
+        <w:rPr>
+          <w:lang w:eastAsia="en-GB"/>
+        </w:rPr>
+        <w:lastRenderedPageBreak/>
+        <w:t>Hence, I send challenges</w:t>
+      </w:r>
+    </w:p>
+    <w:p>
+      <w:pPr>
+        <w:pStyle w:val="ListParagraph"/>
+        <w:numPr>
+          <w:ilvl w:val="1"/>
+          <w:numId w:val="4"/>
+        </w:numPr>
+        <w:rPr>
+          <w:lang w:eastAsia="en-GB"/>
+        </w:rPr>
+      </w:pPr>
+      <w:r>
+        <w:rPr>
+          <w:lang w:eastAsia="en-GB"/>
+        </w:rPr>
+        <w:t>The generated key is too large to be used for AES encryption</w:t>
+      </w:r>
+    </w:p>
+    <w:p>
+      <w:pPr>
+        <w:pStyle w:val="ListParagraph"/>
+        <w:numPr>
+          <w:ilvl w:val="1"/>
+          <w:numId w:val="4"/>
+        </w:numPr>
+        <w:rPr>
+          <w:lang w:eastAsia="en-GB"/>
+        </w:rPr>
+      </w:pPr>
+      <w:r>
+        <w:rPr>
+          <w:lang w:eastAsia="en-GB"/>
+        </w:rPr>
+        <w:t xml:space="preserve">Hence, I use KDF to get the key for AES encryption </w:t>
+      </w:r>
+    </w:p>
+    <w:p>
+      <w:pPr>
+        <w:pStyle w:val="ListParagraph"/>
+        <w:numPr>
+          <w:ilvl w:val="0"/>
+          <w:numId w:val="4"/>
+        </w:numPr>
+        <w:rPr>
+          <w:lang w:eastAsia="en-GB"/>
+        </w:rPr>
+      </w:pPr>
+      <w:r>
+        <w:rPr>
+          <w:lang w:eastAsia="en-GB"/>
+        </w:rPr>
+        <w:t>It is okay to have a fixed salt since both parties need the same salt.</w:t>
+      </w:r>
+    </w:p>
+    <w:p>
+      <w:pPr>
+        <w:pStyle w:val="ListParagraph"/>
+        <w:numPr>
+          <w:ilvl w:val="0"/>
+          <w:numId w:val="4"/>
+        </w:numPr>
+        <w:rPr>
+          <w:lang w:eastAsia="en-GB"/>
+        </w:rPr>
+      </w:pPr>
+      <w:r>
+        <w:rPr>
+          <w:lang w:eastAsia="en-GB"/>
+        </w:rPr>
+        <w:t>Maybe check the salt part</w:t>
+      </w:r>
     </w:p>
     <w:p/>
     <w:sectPr>
@@ -510,6 +799,232 @@
     </w:lvl>
   </w:abstractNum>
   <w:abstractNum w:abstractNumId="1" w15:restartNumberingAfterBreak="0">
+    <w:nsid w:val="58B26EF8"/>
+    <w:multiLevelType w:val="hybridMultilevel"/>
+    <w:tmpl w:val="FC1A366A"/>
+    <w:lvl w:ilvl="0" w:tplc="08090001">
+      <w:start w:val="1"/>
+      <w:numFmt w:val="bullet"/>
+      <w:lvlText w:val=""/>
+      <w:lvlJc w:val="left"/>
+      <w:pPr>
+        <w:ind w:left="720" w:hanging="360"/>
+      </w:pPr>
+      <w:rPr>
+        <w:rFonts w:ascii="Symbol" w:hAnsi="Symbol" w:hint="default"/>
+      </w:rPr>
+    </w:lvl>
+    <w:lvl w:ilvl="1" w:tplc="08090003" w:tentative="1">
+      <w:start w:val="1"/>
+      <w:numFmt w:val="bullet"/>
+      <w:lvlText w:val="o"/>
+      <w:lvlJc w:val="left"/>
+      <w:pPr>
+        <w:ind w:left="1440" w:hanging="360"/>
+      </w:pPr>
+      <w:rPr>
+        <w:rFonts w:ascii="Courier New" w:hAnsi="Courier New" w:cs="Courier New" w:hint="default"/>
+      </w:rPr>
+    </w:lvl>
+    <w:lvl w:ilvl="2" w:tplc="08090005" w:tentative="1">
+      <w:start w:val="1"/>
+      <w:numFmt w:val="bullet"/>
+      <w:lvlText w:val=""/>
+      <w:lvlJc w:val="left"/>
+      <w:pPr>
+        <w:ind w:left="2160" w:hanging="360"/>
+      </w:pPr>
+      <w:rPr>
+        <w:rFonts w:ascii="Wingdings" w:hAnsi="Wingdings" w:hint="default"/>
+      </w:rPr>
+    </w:lvl>
+    <w:lvl w:ilvl="3" w:tplc="08090001" w:tentative="1">
+      <w:start w:val="1"/>
+      <w:numFmt w:val="bullet"/>
+      <w:lvlText w:val=""/>
+      <w:lvlJc w:val="left"/>
+      <w:pPr>
+        <w:ind w:left="2880" w:hanging="360"/>
+      </w:pPr>
+      <w:rPr>
+        <w:rFonts w:ascii="Symbol" w:hAnsi="Symbol" w:hint="default"/>
+      </w:rPr>
+    </w:lvl>
+    <w:lvl w:ilvl="4" w:tplc="08090003" w:tentative="1">
+      <w:start w:val="1"/>
+      <w:numFmt w:val="bullet"/>
+      <w:lvlText w:val="o"/>
+      <w:lvlJc w:val="left"/>
+      <w:pPr>
+        <w:ind w:left="3600" w:hanging="360"/>
+      </w:pPr>
+      <w:rPr>
+        <w:rFonts w:ascii="Courier New" w:hAnsi="Courier New" w:cs="Courier New" w:hint="default"/>
+      </w:rPr>
+    </w:lvl>
+    <w:lvl w:ilvl="5" w:tplc="08090005" w:tentative="1">
+      <w:start w:val="1"/>
+      <w:numFmt w:val="bullet"/>
+      <w:lvlText w:val=""/>
+      <w:lvlJc w:val="left"/>
+      <w:pPr>
+        <w:ind w:left="4320" w:hanging="360"/>
+      </w:pPr>
+      <w:rPr>
+        <w:rFonts w:ascii="Wingdings" w:hAnsi="Wingdings" w:hint="default"/>
+      </w:rPr>
+    </w:lvl>
+    <w:lvl w:ilvl="6" w:tplc="08090001" w:tentative="1">
+      <w:start w:val="1"/>
+      <w:numFmt w:val="bullet"/>
+      <w:lvlText w:val=""/>
+      <w:lvlJc w:val="left"/>
+      <w:pPr>
+        <w:ind w:left="5040" w:hanging="360"/>
+      </w:pPr>
+      <w:rPr>
+        <w:rFonts w:ascii="Symbol" w:hAnsi="Symbol" w:hint="default"/>
+      </w:rPr>
+    </w:lvl>
+    <w:lvl w:ilvl="7" w:tplc="08090003" w:tentative="1">
+      <w:start w:val="1"/>
+      <w:numFmt w:val="bullet"/>
+      <w:lvlText w:val="o"/>
+      <w:lvlJc w:val="left"/>
+      <w:pPr>
+        <w:ind w:left="5760" w:hanging="360"/>
+      </w:pPr>
+      <w:rPr>
+        <w:rFonts w:ascii="Courier New" w:hAnsi="Courier New" w:cs="Courier New" w:hint="default"/>
+      </w:rPr>
+    </w:lvl>
+    <w:lvl w:ilvl="8" w:tplc="08090005" w:tentative="1">
+      <w:start w:val="1"/>
+      <w:numFmt w:val="bullet"/>
+      <w:lvlText w:val=""/>
+      <w:lvlJc w:val="left"/>
+      <w:pPr>
+        <w:ind w:left="6480" w:hanging="360"/>
+      </w:pPr>
+      <w:rPr>
+        <w:rFonts w:ascii="Wingdings" w:hAnsi="Wingdings" w:hint="default"/>
+      </w:rPr>
+    </w:lvl>
+  </w:abstractNum>
+  <w:abstractNum w:abstractNumId="2" w15:restartNumberingAfterBreak="0">
+    <w:nsid w:val="64DB7358"/>
+    <w:multiLevelType w:val="hybridMultilevel"/>
+    <w:tmpl w:val="9CA844AA"/>
+    <w:lvl w:ilvl="0" w:tplc="08090001">
+      <w:start w:val="1"/>
+      <w:numFmt w:val="bullet"/>
+      <w:lvlText w:val=""/>
+      <w:lvlJc w:val="left"/>
+      <w:pPr>
+        <w:ind w:left="720" w:hanging="360"/>
+      </w:pPr>
+      <w:rPr>
+        <w:rFonts w:ascii="Symbol" w:hAnsi="Symbol" w:hint="default"/>
+      </w:rPr>
+    </w:lvl>
+    <w:lvl w:ilvl="1" w:tplc="08090003">
+      <w:start w:val="1"/>
+      <w:numFmt w:val="bullet"/>
+      <w:lvlText w:val="o"/>
+      <w:lvlJc w:val="left"/>
+      <w:pPr>
+        <w:ind w:left="1440" w:hanging="360"/>
+      </w:pPr>
+      <w:rPr>
+        <w:rFonts w:ascii="Courier New" w:hAnsi="Courier New" w:cs="Courier New" w:hint="default"/>
+      </w:rPr>
+    </w:lvl>
+    <w:lvl w:ilvl="2" w:tplc="08090005" w:tentative="1">
+      <w:start w:val="1"/>
+      <w:numFmt w:val="bullet"/>
+      <w:lvlText w:val=""/>
+      <w:lvlJc w:val="left"/>
+      <w:pPr>
+        <w:ind w:left="2160" w:hanging="360"/>
+      </w:pPr>
+      <w:rPr>
+        <w:rFonts w:ascii="Wingdings" w:hAnsi="Wingdings" w:hint="default"/>
+      </w:rPr>
+    </w:lvl>
+    <w:lvl w:ilvl="3" w:tplc="08090001" w:tentative="1">
+      <w:start w:val="1"/>
+      <w:numFmt w:val="bullet"/>
+      <w:lvlText w:val=""/>
+      <w:lvlJc w:val="left"/>
+      <w:pPr>
+        <w:ind w:left="2880" w:hanging="360"/>
+      </w:pPr>
+      <w:rPr>
+        <w:rFonts w:ascii="Symbol" w:hAnsi="Symbol" w:hint="default"/>
+      </w:rPr>
+    </w:lvl>
+    <w:lvl w:ilvl="4" w:tplc="08090003" w:tentative="1">
+      <w:start w:val="1"/>
+      <w:numFmt w:val="bullet"/>
+      <w:lvlText w:val="o"/>
+      <w:lvlJc w:val="left"/>
+      <w:pPr>
+        <w:ind w:left="3600" w:hanging="360"/>
+      </w:pPr>
+      <w:rPr>
+        <w:rFonts w:ascii="Courier New" w:hAnsi="Courier New" w:cs="Courier New" w:hint="default"/>
+      </w:rPr>
+    </w:lvl>
+    <w:lvl w:ilvl="5" w:tplc="08090005" w:tentative="1">
+      <w:start w:val="1"/>
+      <w:numFmt w:val="bullet"/>
+      <w:lvlText w:val=""/>
+      <w:lvlJc w:val="left"/>
+      <w:pPr>
+        <w:ind w:left="4320" w:hanging="360"/>
+      </w:pPr>
+      <w:rPr>
+        <w:rFonts w:ascii="Wingdings" w:hAnsi="Wingdings" w:hint="default"/>
+      </w:rPr>
+    </w:lvl>
+    <w:lvl w:ilvl="6" w:tplc="08090001" w:tentative="1">
+      <w:start w:val="1"/>
+      <w:numFmt w:val="bullet"/>
+      <w:lvlText w:val=""/>
+      <w:lvlJc w:val="left"/>
+      <w:pPr>
+        <w:ind w:left="5040" w:hanging="360"/>
+      </w:pPr>
+      <w:rPr>
+        <w:rFonts w:ascii="Symbol" w:hAnsi="Symbol" w:hint="default"/>
+      </w:rPr>
+    </w:lvl>
+    <w:lvl w:ilvl="7" w:tplc="08090003" w:tentative="1">
+      <w:start w:val="1"/>
+      <w:numFmt w:val="bullet"/>
+      <w:lvlText w:val="o"/>
+      <w:lvlJc w:val="left"/>
+      <w:pPr>
+        <w:ind w:left="5760" w:hanging="360"/>
+      </w:pPr>
+      <w:rPr>
+        <w:rFonts w:ascii="Courier New" w:hAnsi="Courier New" w:cs="Courier New" w:hint="default"/>
+      </w:rPr>
+    </w:lvl>
+    <w:lvl w:ilvl="8" w:tplc="08090005" w:tentative="1">
+      <w:start w:val="1"/>
+      <w:numFmt w:val="bullet"/>
+      <w:lvlText w:val=""/>
+      <w:lvlJc w:val="left"/>
+      <w:pPr>
+        <w:ind w:left="6480" w:hanging="360"/>
+      </w:pPr>
+      <w:rPr>
+        <w:rFonts w:ascii="Wingdings" w:hAnsi="Wingdings" w:hint="default"/>
+      </w:rPr>
+    </w:lvl>
+  </w:abstractNum>
+  <w:abstractNum w:abstractNumId="3" w15:restartNumberingAfterBreak="0">
     <w:nsid w:val="773577B5"/>
     <w:multiLevelType w:val="hybridMultilevel"/>
     <w:tmpl w:val="3B6E781E"/>
@@ -623,10 +1138,16 @@
     </w:lvl>
   </w:abstractNum>
   <w:num w:numId="1" w16cid:durableId="260334824">
-    <w:abstractNumId w:val="1"/>
+    <w:abstractNumId w:val="3"/>
   </w:num>
   <w:num w:numId="2" w16cid:durableId="722096060">
     <w:abstractNumId w:val="0"/>
+  </w:num>
+  <w:num w:numId="3" w16cid:durableId="184564177">
+    <w:abstractNumId w:val="1"/>
+  </w:num>
+  <w:num w:numId="4" w16cid:durableId="51511594">
+    <w:abstractNumId w:val="2"/>
   </w:num>
 </w:numbering>
 </file>

</xml_diff>

<commit_message>
Add Montgomery Exponentiation - Failed
Implemented montgomery exponentiation. Gives the wrong answer. Also need to chnage it to use binary numbers.
</commit_message>
<xml_diff>
--- a/report_stuff.docx
+++ b/report_stuff.docx
@@ -841,19 +841,7 @@
         </w:rPr>
       </w:pPr>
       <w:r>
-        <w:t>Also, note that</w:t>
-      </w:r>
-      <w:r>
-        <w:t xml:space="preserve"> alpha</w:t>
-      </w:r>
-      <w:r>
-        <w:t xml:space="preserve"> is a generator for Zn if and only if a</w:t>
-      </w:r>
-      <w:r>
-        <w:t>lpha</w:t>
-      </w:r>
-      <w:r>
-        <w:t xml:space="preserve"> is a primitive root modulo p.</w:t>
+        <w:t>Also, note that alpha is a generator for Zn if and only if alpha is a primitive root modulo p.</w:t>
       </w:r>
       <w:r>
         <w:t xml:space="preserve"> [</w:t>
@@ -877,40 +865,7 @@
         </w:rPr>
       </w:pPr>
       <w:r>
-        <w:t xml:space="preserve">Let p be an odd prime. Then </w:t>
-      </w:r>
-      <w:r>
-        <w:t>|</w:t>
-      </w:r>
-      <w:r>
-        <w:t>(Z</w:t>
-      </w:r>
-      <w:r>
-        <w:t>*</w:t>
-      </w:r>
-      <w:r>
-        <w:t>p)</w:t>
-      </w:r>
-      <w:r>
-        <w:t>^2|</w:t>
-      </w:r>
-      <w:r>
-        <w:t xml:space="preserve"> = (p</w:t>
-      </w:r>
-      <w:r>
-        <w:t>-</w:t>
-      </w:r>
-      <w:r>
-        <w:t>1)</w:t>
-      </w:r>
-      <w:r>
-        <w:t>/</w:t>
-      </w:r>
-      <w:r>
-        <w:t xml:space="preserve"> 2</w:t>
-      </w:r>
-      <w:r>
-        <w:t xml:space="preserve">         [Theorem 2.20]</w:t>
+        <w:t>Let p be an odd prime. Then |(Z*p)^2| = (p-1)/ 2         [Theorem 2.20]</w:t>
       </w:r>
     </w:p>
     <w:p>
@@ -1005,15 +960,86 @@
     </w:p>
     <w:p>
       <w:pPr>
-        <w:pStyle w:val="ListParagraph"/>
-        <w:numPr>
-          <w:ilvl w:val="0"/>
-          <w:numId w:val="5"/>
-        </w:numPr>
-        <w:rPr>
-          <w:lang w:eastAsia="en-GB"/>
-        </w:rPr>
-      </w:pPr>
+        <w:pStyle w:val="Heading2"/>
+        <w:rPr>
+          <w:lang w:eastAsia="en-GB"/>
+        </w:rPr>
+      </w:pPr>
+      <w:r>
+        <w:rPr>
+          <w:lang w:eastAsia="en-GB"/>
+        </w:rPr>
+        <w:t>Montgomery Exponentiation</w:t>
+      </w:r>
+    </w:p>
+    <w:p>
+      <w:hyperlink r:id="rId17" w:history="1">
+        <w:r>
+          <w:rPr>
+            <w:rStyle w:val="Hyperlink"/>
+          </w:rPr>
+          <w:t>Notes7-Montgomery.pdf (ucsb.edu)</w:t>
+        </w:r>
+      </w:hyperlink>
+    </w:p>
+    <w:p>
+      <w:pPr>
+        <w:rPr>
+          <w:rStyle w:val="Hyperlink"/>
+        </w:rPr>
+      </w:pPr>
+      <w:hyperlink r:id="rId18" w:history="1">
+        <w:r>
+          <w:rPr>
+            <w:rStyle w:val="Hyperlink"/>
+          </w:rPr>
+          <w:t>A Low Latency Montgomery Modular Exponentiation - ScienceDirect</w:t>
+        </w:r>
+      </w:hyperlink>
+    </w:p>
+    <w:p>
+      <w:pPr>
+        <w:rPr>
+          <w:rStyle w:val="Hyperlink"/>
+        </w:rPr>
+      </w:pPr>
+      <w:hyperlink r:id="rId19" w:history="1">
+        <w:r>
+          <w:rPr>
+            <w:rStyle w:val="Hyperlink"/>
+          </w:rPr>
+          <w:t>Montgomery Arithmetic | SpringerLink</w:t>
+        </w:r>
+      </w:hyperlink>
+    </w:p>
+    <w:p>
+      <w:pPr>
+        <w:rPr>
+          <w:lang w:eastAsia="en-GB"/>
+        </w:rPr>
+      </w:pPr>
+      <w:hyperlink r:id="rId20" w:history="1">
+        <w:r>
+          <w:rPr>
+            <w:rStyle w:val="Hyperlink"/>
+          </w:rPr>
+          <w:t>Full details and actions for The art of computer programming.: (</w:t>
+        </w:r>
+        <w:proofErr w:type="spellStart"/>
+        <w:r>
+          <w:rPr>
+            <w:rStyle w:val="Hyperlink"/>
+          </w:rPr>
+          <w:t>Seminumerical</w:t>
+        </w:r>
+        <w:proofErr w:type="spellEnd"/>
+        <w:r>
+          <w:rPr>
+            <w:rStyle w:val="Hyperlink"/>
+          </w:rPr>
+          <w:t xml:space="preserve"> algorithms.) (vlebooks.com)</w:t>
+        </w:r>
+      </w:hyperlink>
     </w:p>
     <w:sectPr>
       <w:pgSz w:w="11906" w:h="16838"/>

</xml_diff>

<commit_message>
Some changes - still not correct
Made some chnages to the function. Still does not work correctly. Need to find the error.
</commit_message>
<xml_diff>
--- a/report_stuff.docx
+++ b/report_stuff.docx
@@ -1015,7 +1015,7 @@
     <w:p>
       <w:pPr>
         <w:rPr>
-          <w:lang w:eastAsia="en-GB"/>
+          <w:rStyle w:val="Hyperlink"/>
         </w:rPr>
       </w:pPr>
       <w:hyperlink r:id="rId20" w:history="1">
@@ -1041,6 +1041,47 @@
         </w:r>
       </w:hyperlink>
     </w:p>
+    <w:p>
+      <w:pPr>
+        <w:pStyle w:val="ListParagraph"/>
+        <w:numPr>
+          <w:ilvl w:val="0"/>
+          <w:numId w:val="6"/>
+        </w:numPr>
+        <w:rPr>
+          <w:rStyle w:val="Hyperlink"/>
+        </w:rPr>
+      </w:pPr>
+      <w:r>
+        <w:rPr>
+          <w:rStyle w:val="Hyperlink"/>
+          <w:color w:val="000000" w:themeColor="text1"/>
+          <w:u w:val="none"/>
+        </w:rPr>
+        <w:t xml:space="preserve">Extended Euclid Algorithm – </w:t>
+      </w:r>
+    </w:p>
+    <w:p>
+      <w:pPr>
+        <w:pStyle w:val="ListParagraph"/>
+        <w:numPr>
+          <w:ilvl w:val="1"/>
+          <w:numId w:val="6"/>
+        </w:numPr>
+        <w:rPr>
+          <w:color w:val="0000FF"/>
+          <w:u w:val="single"/>
+        </w:rPr>
+      </w:pPr>
+      <w:hyperlink r:id="rId21" w:history="1">
+        <w:r>
+          <w:rPr>
+            <w:rStyle w:val="Hyperlink"/>
+          </w:rPr>
+          <w:t>Extended Euclidean Algorithm | Brilliant Math &amp; Science Wiki</w:t>
+        </w:r>
+      </w:hyperlink>
+    </w:p>
     <w:sectPr>
       <w:pgSz w:w="11906" w:h="16838"/>
       <w:pgMar w:top="1440" w:right="1440" w:bottom="1440" w:left="1440" w:header="708" w:footer="708" w:gutter="0"/>
@@ -1506,6 +1547,119 @@
     </w:lvl>
   </w:abstractNum>
   <w:abstractNum w:abstractNumId="4" w15:restartNumberingAfterBreak="0">
+    <w:nsid w:val="721302C2"/>
+    <w:multiLevelType w:val="hybridMultilevel"/>
+    <w:tmpl w:val="1AB04802"/>
+    <w:lvl w:ilvl="0" w:tplc="08090001">
+      <w:start w:val="1"/>
+      <w:numFmt w:val="bullet"/>
+      <w:lvlText w:val=""/>
+      <w:lvlJc w:val="left"/>
+      <w:pPr>
+        <w:ind w:left="720" w:hanging="360"/>
+      </w:pPr>
+      <w:rPr>
+        <w:rFonts w:ascii="Symbol" w:hAnsi="Symbol" w:hint="default"/>
+      </w:rPr>
+    </w:lvl>
+    <w:lvl w:ilvl="1" w:tplc="08090003">
+      <w:start w:val="1"/>
+      <w:numFmt w:val="bullet"/>
+      <w:lvlText w:val="o"/>
+      <w:lvlJc w:val="left"/>
+      <w:pPr>
+        <w:ind w:left="1440" w:hanging="360"/>
+      </w:pPr>
+      <w:rPr>
+        <w:rFonts w:ascii="Courier New" w:hAnsi="Courier New" w:cs="Courier New" w:hint="default"/>
+      </w:rPr>
+    </w:lvl>
+    <w:lvl w:ilvl="2" w:tplc="08090005" w:tentative="1">
+      <w:start w:val="1"/>
+      <w:numFmt w:val="bullet"/>
+      <w:lvlText w:val=""/>
+      <w:lvlJc w:val="left"/>
+      <w:pPr>
+        <w:ind w:left="2160" w:hanging="360"/>
+      </w:pPr>
+      <w:rPr>
+        <w:rFonts w:ascii="Wingdings" w:hAnsi="Wingdings" w:hint="default"/>
+      </w:rPr>
+    </w:lvl>
+    <w:lvl w:ilvl="3" w:tplc="08090001" w:tentative="1">
+      <w:start w:val="1"/>
+      <w:numFmt w:val="bullet"/>
+      <w:lvlText w:val=""/>
+      <w:lvlJc w:val="left"/>
+      <w:pPr>
+        <w:ind w:left="2880" w:hanging="360"/>
+      </w:pPr>
+      <w:rPr>
+        <w:rFonts w:ascii="Symbol" w:hAnsi="Symbol" w:hint="default"/>
+      </w:rPr>
+    </w:lvl>
+    <w:lvl w:ilvl="4" w:tplc="08090003" w:tentative="1">
+      <w:start w:val="1"/>
+      <w:numFmt w:val="bullet"/>
+      <w:lvlText w:val="o"/>
+      <w:lvlJc w:val="left"/>
+      <w:pPr>
+        <w:ind w:left="3600" w:hanging="360"/>
+      </w:pPr>
+      <w:rPr>
+        <w:rFonts w:ascii="Courier New" w:hAnsi="Courier New" w:cs="Courier New" w:hint="default"/>
+      </w:rPr>
+    </w:lvl>
+    <w:lvl w:ilvl="5" w:tplc="08090005" w:tentative="1">
+      <w:start w:val="1"/>
+      <w:numFmt w:val="bullet"/>
+      <w:lvlText w:val=""/>
+      <w:lvlJc w:val="left"/>
+      <w:pPr>
+        <w:ind w:left="4320" w:hanging="360"/>
+      </w:pPr>
+      <w:rPr>
+        <w:rFonts w:ascii="Wingdings" w:hAnsi="Wingdings" w:hint="default"/>
+      </w:rPr>
+    </w:lvl>
+    <w:lvl w:ilvl="6" w:tplc="08090001" w:tentative="1">
+      <w:start w:val="1"/>
+      <w:numFmt w:val="bullet"/>
+      <w:lvlText w:val=""/>
+      <w:lvlJc w:val="left"/>
+      <w:pPr>
+        <w:ind w:left="5040" w:hanging="360"/>
+      </w:pPr>
+      <w:rPr>
+        <w:rFonts w:ascii="Symbol" w:hAnsi="Symbol" w:hint="default"/>
+      </w:rPr>
+    </w:lvl>
+    <w:lvl w:ilvl="7" w:tplc="08090003" w:tentative="1">
+      <w:start w:val="1"/>
+      <w:numFmt w:val="bullet"/>
+      <w:lvlText w:val="o"/>
+      <w:lvlJc w:val="left"/>
+      <w:pPr>
+        <w:ind w:left="5760" w:hanging="360"/>
+      </w:pPr>
+      <w:rPr>
+        <w:rFonts w:ascii="Courier New" w:hAnsi="Courier New" w:cs="Courier New" w:hint="default"/>
+      </w:rPr>
+    </w:lvl>
+    <w:lvl w:ilvl="8" w:tplc="08090005" w:tentative="1">
+      <w:start w:val="1"/>
+      <w:numFmt w:val="bullet"/>
+      <w:lvlText w:val=""/>
+      <w:lvlJc w:val="left"/>
+      <w:pPr>
+        <w:ind w:left="6480" w:hanging="360"/>
+      </w:pPr>
+      <w:rPr>
+        <w:rFonts w:ascii="Wingdings" w:hAnsi="Wingdings" w:hint="default"/>
+      </w:rPr>
+    </w:lvl>
+  </w:abstractNum>
+  <w:abstractNum w:abstractNumId="5" w15:restartNumberingAfterBreak="0">
     <w:nsid w:val="773577B5"/>
     <w:multiLevelType w:val="hybridMultilevel"/>
     <w:tmpl w:val="3B6E781E"/>
@@ -1619,7 +1773,7 @@
     </w:lvl>
   </w:abstractNum>
   <w:num w:numId="1" w16cid:durableId="260334824">
-    <w:abstractNumId w:val="4"/>
+    <w:abstractNumId w:val="5"/>
   </w:num>
   <w:num w:numId="2" w16cid:durableId="722096060">
     <w:abstractNumId w:val="0"/>
@@ -1632,6 +1786,9 @@
   </w:num>
   <w:num w:numId="5" w16cid:durableId="794372988">
     <w:abstractNumId w:val="2"/>
+  </w:num>
+  <w:num w:numId="6" w16cid:durableId="316423291">
+    <w:abstractNumId w:val="4"/>
   </w:num>
 </w:numbering>
 </file>

</xml_diff>